<commit_message>
added full german abstract
</commit_message>
<xml_diff>
--- a/Public_Abstracts/X-CORESIM-Public-Abstract-EN-450words--Andreas.docx
+++ b/Public_Abstracts/X-CORESIM-Public-Abstract-EN-450words--Andreas.docx
@@ -398,7 +398,16 @@
           <w:sz w:val="24"/>
           <w:szCs w:val="24"/>
         </w:rPr>
-        <w:t xml:space="preserve">However, as the human </w:t>
+        <w:t>However,</w:t>
+      </w:r>
+      <w:r>
+        <w:rPr>
+          <w:rFonts w:ascii="Cambria" w:hAnsi="Cambria" w:cstheme="minorHAnsi"/>
+          <w:bCs/>
+          <w:sz w:val="24"/>
+          <w:szCs w:val="24"/>
+        </w:rPr>
+        <w:t xml:space="preserve"> the human </w:t>
       </w:r>
       <w:r>
         <w:rPr>
@@ -665,8 +674,6 @@
         </w:rPr>
         <w:t>“</w:t>
       </w:r>
-      <w:bookmarkStart w:id="0" w:name="_GoBack"/>
-      <w:bookmarkEnd w:id="0"/>
       <w:r>
         <w:rPr>
           <w:rFonts w:ascii="Cambria" w:hAnsi="Cambria" w:cstheme="minorHAnsi"/>
@@ -838,34 +845,79 @@
           <w:sz w:val="24"/>
           <w:szCs w:val="24"/>
         </w:rPr>
-        <w:t>n open-sourced</w:t>
-      </w:r>
-      <w:r>
-        <w:rPr>
-          <w:rFonts w:ascii="Cambria" w:hAnsi="Cambria" w:cstheme="minorHAnsi"/>
-          <w:bCs/>
-          <w:sz w:val="24"/>
-          <w:szCs w:val="24"/>
-        </w:rPr>
-        <w:t xml:space="preserve"> Web-based simulation of the connect</w:t>
-      </w:r>
-      <w:r>
-        <w:rPr>
-          <w:rFonts w:ascii="Cambria" w:hAnsi="Cambria" w:cstheme="minorHAnsi"/>
-          <w:bCs/>
-          <w:sz w:val="24"/>
-          <w:szCs w:val="24"/>
-        </w:rPr>
-        <w:t>ome, comprising visualization and</w:t>
-      </w:r>
-      <w:r>
-        <w:rPr>
-          <w:rFonts w:ascii="Cambria" w:hAnsi="Cambria" w:cstheme="minorHAnsi"/>
-          <w:bCs/>
-          <w:sz w:val="24"/>
-          <w:szCs w:val="24"/>
-        </w:rPr>
-        <w:t xml:space="preserve"> interaction with the structure. In order to facilitate further experiments by </w:t>
+        <w:t>n open-source</w:t>
+      </w:r>
+      <w:r>
+        <w:rPr>
+          <w:rFonts w:ascii="Cambria" w:hAnsi="Cambria" w:cstheme="minorHAnsi"/>
+          <w:bCs/>
+          <w:sz w:val="24"/>
+          <w:szCs w:val="24"/>
+        </w:rPr>
+        <w:t xml:space="preserve"> Web-based connect</w:t>
+      </w:r>
+      <w:r>
+        <w:rPr>
+          <w:rFonts w:ascii="Cambria" w:hAnsi="Cambria" w:cstheme="minorHAnsi"/>
+          <w:bCs/>
+          <w:sz w:val="24"/>
+          <w:szCs w:val="24"/>
+        </w:rPr>
+        <w:t>ome</w:t>
+      </w:r>
+      <w:r>
+        <w:rPr>
+          <w:rFonts w:ascii="Cambria" w:hAnsi="Cambria" w:cstheme="minorHAnsi"/>
+          <w:bCs/>
+          <w:sz w:val="24"/>
+          <w:szCs w:val="24"/>
+        </w:rPr>
+        <w:t xml:space="preserve"> </w:t>
+      </w:r>
+      <w:r>
+        <w:rPr>
+          <w:rFonts w:ascii="Cambria" w:hAnsi="Cambria" w:cstheme="minorHAnsi"/>
+          <w:bCs/>
+          <w:sz w:val="24"/>
+          <w:szCs w:val="24"/>
+        </w:rPr>
+        <w:t>simulation</w:t>
+      </w:r>
+      <w:r>
+        <w:rPr>
+          <w:rFonts w:ascii="Cambria" w:hAnsi="Cambria" w:cstheme="minorHAnsi"/>
+          <w:bCs/>
+          <w:sz w:val="24"/>
+          <w:szCs w:val="24"/>
+        </w:rPr>
+        <w:t xml:space="preserve"> comprising visualization and</w:t>
+      </w:r>
+      <w:r>
+        <w:rPr>
+          <w:rFonts w:ascii="Cambria" w:hAnsi="Cambria" w:cstheme="minorHAnsi"/>
+          <w:bCs/>
+          <w:sz w:val="24"/>
+          <w:szCs w:val="24"/>
+        </w:rPr>
+        <w:t xml:space="preserve"> interaction with the </w:t>
+      </w:r>
+      <w:r>
+        <w:rPr>
+          <w:rFonts w:ascii="Cambria" w:hAnsi="Cambria" w:cstheme="minorHAnsi"/>
+          <w:bCs/>
+          <w:sz w:val="24"/>
+          <w:szCs w:val="24"/>
+        </w:rPr>
+        <w:t>network</w:t>
+      </w:r>
+      <w:r>
+        <w:rPr>
+          <w:rFonts w:ascii="Cambria" w:hAnsi="Cambria" w:cstheme="minorHAnsi"/>
+          <w:bCs/>
+          <w:sz w:val="24"/>
+          <w:szCs w:val="24"/>
+        </w:rPr>
+        <w:t xml:space="preserve">. In order to facilitate further experiments by </w:t>
       </w:r>
       <w:r>
         <w:rPr>
@@ -919,7 +971,27 @@
           <w:sz w:val="24"/>
           <w:szCs w:val="24"/>
         </w:rPr>
-        <w:t xml:space="preserve"> for querying and manipulating connectomes.</w:t>
+        <w:t xml:space="preserve"> for querying and manipulating connectomes</w:t>
+      </w:r>
+      <w:r>
+        <w:rPr>
+          <w:rFonts w:ascii="Cambria" w:hAnsi="Cambria" w:cstheme="minorHAnsi"/>
+          <w:bCs/>
+          <w:sz w:val="24"/>
+          <w:szCs w:val="24"/>
+        </w:rPr>
+        <w:t xml:space="preserve"> and their constituting elements</w:t>
+      </w:r>
+      <w:bookmarkStart w:id="0" w:name="_GoBack"/>
+      <w:bookmarkEnd w:id="0"/>
+      <w:r>
+        <w:rPr>
+          <w:rFonts w:ascii="Cambria" w:hAnsi="Cambria" w:cstheme="minorHAnsi"/>
+          <w:bCs/>
+          <w:sz w:val="24"/>
+          <w:szCs w:val="24"/>
+        </w:rPr>
+        <w:t>.</w:t>
       </w:r>
       <w:r>
         <w:rPr>

</xml_diff>